<commit_message>
update notes.docx and github.docx
</commit_message>
<xml_diff>
--- a/4-常用工具/1-版本控制器/1-github/github.docx
+++ b/4-常用工具/1-版本控制器/1-github/github.docx
@@ -5,9 +5,6 @@
     <w:p>
       <w:pPr>
         <w:pStyle w:val="1"/>
-        <w:rPr>
-          <w:rFonts w:hint="eastAsia"/>
-        </w:rPr>
       </w:pPr>
       <w:r>
         <w:rPr>
@@ -23,9 +20,6 @@
           <w:ilvl w:val="0"/>
           <w:numId w:val="1"/>
         </w:numPr>
-        <w:rPr>
-          <w:rFonts w:hint="eastAsia"/>
-        </w:rPr>
       </w:pPr>
       <w:hyperlink r:id="rId8" w:history="1">
         <w:r>
@@ -33,27 +27,17 @@
             <w:rStyle w:val="a6"/>
             <w:rFonts w:hint="eastAsia"/>
           </w:rPr>
-          <w:t>gotgi</w:t>
-        </w:r>
-        <w:r>
-          <w:rPr>
-            <w:rStyle w:val="a6"/>
-            <w:rFonts w:hint="eastAsia"/>
-          </w:rPr>
-          <w:t>t</w:t>
-        </w:r>
-        <w:r>
-          <w:rPr>
-            <w:rStyle w:val="a6"/>
-            <w:rFonts w:hint="eastAsia"/>
-          </w:rPr>
-          <w:t>hub</w:t>
+          <w:t>gotgithub</w:t>
         </w:r>
       </w:hyperlink>
-      <w:bookmarkStart w:id="0" w:name="_GoBack"/>
-      <w:bookmarkEnd w:id="0"/>
     </w:p>
     <w:p>
+      <w:pPr>
+        <w:rPr>
+          <w:rStyle w:val="a6"/>
+          <w:rFonts w:hint="eastAsia"/>
+        </w:rPr>
+      </w:pPr>
       <w:r>
         <w:rPr>
           <w:rFonts w:hint="eastAsia"/>
@@ -69,6 +53,59 @@
         </w:r>
       </w:hyperlink>
     </w:p>
+    <w:p>
+      <w:pPr>
+        <w:pStyle w:val="1"/>
+        <w:numPr>
+          <w:ilvl w:val="0"/>
+          <w:numId w:val="1"/>
+        </w:numPr>
+        <w:rPr>
+          <w:rFonts w:hint="eastAsia"/>
+        </w:rPr>
+      </w:pPr>
+      <w:r>
+        <w:rPr>
+          <w:rFonts w:hint="eastAsia"/>
+        </w:rPr>
+        <w:t>基本操作</w:t>
+      </w:r>
+    </w:p>
+    <w:p>
+      <w:pPr>
+        <w:pStyle w:val="2"/>
+        <w:numPr>
+          <w:ilvl w:val="1"/>
+          <w:numId w:val="1"/>
+        </w:numPr>
+        <w:rPr>
+          <w:rFonts w:hint="eastAsia"/>
+        </w:rPr>
+      </w:pPr>
+      <w:r>
+        <w:rPr>
+          <w:rFonts w:hint="eastAsia"/>
+        </w:rPr>
+        <w:t>更新版本</w:t>
+      </w:r>
+    </w:p>
+    <w:p>
+      <w:pPr>
+        <w:rPr>
+          <w:rFonts w:hint="eastAsia"/>
+        </w:rPr>
+      </w:pPr>
+      <w:r>
+        <w:rPr>
+          <w:rFonts w:hint="eastAsia"/>
+        </w:rPr>
+        <w:t>git pull origin master</w:t>
+      </w:r>
+      <w:bookmarkStart w:id="0" w:name="_GoBack"/>
+      <w:bookmarkEnd w:id="0"/>
+    </w:p>
+    <w:p/>
+    <w:p/>
     <w:sectPr>
       <w:pgSz w:w="11906" w:h="16838"/>
       <w:pgMar w:top="1440" w:right="1800" w:bottom="1440" w:left="1800" w:header="851" w:footer="992" w:gutter="0"/>
@@ -394,6 +431,29 @@
       <w:szCs w:val="44"/>
     </w:rPr>
   </w:style>
+  <w:style w:type="paragraph" w:styleId="2">
+    <w:name w:val="heading 2"/>
+    <w:basedOn w:val="a"/>
+    <w:next w:val="a"/>
+    <w:link w:val="2Char"/>
+    <w:uiPriority w:val="9"/>
+    <w:unhideWhenUsed/>
+    <w:qFormat/>
+    <w:rsid w:val="00107F78"/>
+    <w:pPr>
+      <w:keepNext/>
+      <w:keepLines/>
+      <w:spacing w:before="260" w:after="260" w:line="416" w:lineRule="auto"/>
+      <w:outlineLvl w:val="1"/>
+    </w:pPr>
+    <w:rPr>
+      <w:rFonts w:asciiTheme="majorHAnsi" w:eastAsiaTheme="majorEastAsia" w:hAnsiTheme="majorHAnsi" w:cstheme="majorBidi"/>
+      <w:b/>
+      <w:bCs/>
+      <w:sz w:val="32"/>
+      <w:szCs w:val="32"/>
+    </w:rPr>
+  </w:style>
   <w:style w:type="character" w:default="1" w:styleId="a0">
     <w:name w:val="Default Paragraph Font"/>
     <w:uiPriority w:val="1"/>
@@ -532,6 +592,20 @@
     <w:rPr>
       <w:color w:val="800080" w:themeColor="followedHyperlink"/>
       <w:u w:val="single"/>
+    </w:rPr>
+  </w:style>
+  <w:style w:type="character" w:customStyle="1" w:styleId="2Char">
+    <w:name w:val="标题 2 Char"/>
+    <w:basedOn w:val="a0"/>
+    <w:link w:val="2"/>
+    <w:uiPriority w:val="9"/>
+    <w:rsid w:val="00107F78"/>
+    <w:rPr>
+      <w:rFonts w:asciiTheme="majorHAnsi" w:eastAsiaTheme="majorEastAsia" w:hAnsiTheme="majorHAnsi" w:cstheme="majorBidi"/>
+      <w:b/>
+      <w:bCs/>
+      <w:sz w:val="32"/>
+      <w:szCs w:val="32"/>
     </w:rPr>
   </w:style>
 </w:styles>
@@ -720,6 +794,29 @@
       <w:szCs w:val="44"/>
     </w:rPr>
   </w:style>
+  <w:style w:type="paragraph" w:styleId="2">
+    <w:name w:val="heading 2"/>
+    <w:basedOn w:val="a"/>
+    <w:next w:val="a"/>
+    <w:link w:val="2Char"/>
+    <w:uiPriority w:val="9"/>
+    <w:unhideWhenUsed/>
+    <w:qFormat/>
+    <w:rsid w:val="00107F78"/>
+    <w:pPr>
+      <w:keepNext/>
+      <w:keepLines/>
+      <w:spacing w:before="260" w:after="260" w:line="416" w:lineRule="auto"/>
+      <w:outlineLvl w:val="1"/>
+    </w:pPr>
+    <w:rPr>
+      <w:rFonts w:asciiTheme="majorHAnsi" w:eastAsiaTheme="majorEastAsia" w:hAnsiTheme="majorHAnsi" w:cstheme="majorBidi"/>
+      <w:b/>
+      <w:bCs/>
+      <w:sz w:val="32"/>
+      <w:szCs w:val="32"/>
+    </w:rPr>
+  </w:style>
   <w:style w:type="character" w:default="1" w:styleId="a0">
     <w:name w:val="Default Paragraph Font"/>
     <w:uiPriority w:val="1"/>
@@ -858,6 +955,20 @@
     <w:rPr>
       <w:color w:val="800080" w:themeColor="followedHyperlink"/>
       <w:u w:val="single"/>
+    </w:rPr>
+  </w:style>
+  <w:style w:type="character" w:customStyle="1" w:styleId="2Char">
+    <w:name w:val="标题 2 Char"/>
+    <w:basedOn w:val="a0"/>
+    <w:link w:val="2"/>
+    <w:uiPriority w:val="9"/>
+    <w:rsid w:val="00107F78"/>
+    <w:rPr>
+      <w:rFonts w:asciiTheme="majorHAnsi" w:eastAsiaTheme="majorEastAsia" w:hAnsiTheme="majorHAnsi" w:cstheme="majorBidi"/>
+      <w:b/>
+      <w:bCs/>
+      <w:sz w:val="32"/>
+      <w:szCs w:val="32"/>
     </w:rPr>
   </w:style>
 </w:styles>

</xml_diff>